<commit_message>
troubleshooting why styled components aren't working with SSR
</commit_message>
<xml_diff>
--- a/public/UnitTest.docx
+++ b/public/UnitTest.docx
@@ -1,11 +1,12 @@
 
 <file path=word/document.xml><?xml version="1.0" encoding="utf-8"?>
-<w:document xmlns:mc="http://schemas.openxmlformats.org/markup-compatibility/2006" xmlns:o="urn:schemas-microsoft-com:office:office" xmlns:r="http://schemas.openxmlformats.org/officeDocument/2006/relationships" xmlns:m="http://schemas.openxmlformats.org/officeDocument/2006/math" xmlns:v="urn:schemas-microsoft-com:vml" xmlns:wp="http://schemas.openxmlformats.org/drawingml/2006/wordprocessingDrawing" xmlns:w10="urn:schemas-microsoft-com:office:word" xmlns:w="http://schemas.openxmlformats.org/wordprocessingml/2006/main" xmlns:wne="http://schemas.microsoft.com/office/word/2006/wordml" xmlns:sl="http://schemas.openxmlformats.org/schemaLibrary/2006/main" xmlns:a="http://schemas.openxmlformats.org/drawingml/2006/main" xmlns:pic="http://schemas.openxmlformats.org/drawingml/2006/picture" xmlns:c="http://schemas.openxmlformats.org/drawingml/2006/chart" xmlns:lc="http://schemas.openxmlformats.org/drawingml/2006/lockedCanvas" xmlns:dgm="http://schemas.openxmlformats.org/drawingml/2006/diagram" xmlns:wps="http://schemas.microsoft.com/office/word/2010/wordprocessingShape" xmlns:wpg="http://schemas.microsoft.com/office/word/2010/wordprocessingGroup" xmlns:w14="http://schemas.microsoft.com/office/word/2010/wordml" xmlns:w15="http://schemas.microsoft.com/office/word/2012/wordml">
+<w:document xmlns:mc="http://schemas.openxmlformats.org/markup-compatibility/2006" xmlns:o="urn:schemas-microsoft-com:office:office" xmlns:r="http://schemas.openxmlformats.org/officeDocument/2006/relationships" xmlns:m="http://schemas.openxmlformats.org/officeDocument/2006/math" xmlns:v="urn:schemas-microsoft-com:vml" xmlns:wp="http://schemas.openxmlformats.org/drawingml/2006/wordprocessingDrawing" xmlns:w10="urn:schemas-microsoft-com:office:word" xmlns:w="http://schemas.openxmlformats.org/wordprocessingml/2006/main" xmlns:wne="http://schemas.microsoft.com/office/word/2006/wordml" xmlns:sl="http://schemas.openxmlformats.org/schemaLibrary/2006/main" xmlns:a="http://schemas.openxmlformats.org/drawingml/2006/main" xmlns:pic="http://schemas.openxmlformats.org/drawingml/2006/picture" xmlns:c="http://schemas.openxmlformats.org/drawingml/2006/chart" xmlns:lc="http://schemas.openxmlformats.org/drawingml/2006/lockedCanvas" xmlns:dgm="http://schemas.openxmlformats.org/drawingml/2006/diagram" xmlns:wps="http://schemas.microsoft.com/office/word/2010/wordprocessingShape" xmlns:wpg="http://schemas.microsoft.com/office/word/2010/wordprocessingGroup" xmlns:w14="http://schemas.microsoft.com/office/word/2010/wordml" xmlns:w15="http://schemas.microsoft.com/office/word/2012/wordml" xmlns:w16="http://schemas.microsoft.com/office/word/2018/wordml" xmlns:w16cex="http://schemas.microsoft.com/office/word/2018/wordml/cex" xmlns:w16cid="http://schemas.microsoft.com/office/word/2016/wordml/cid" xmlns="http://schemas.microsoft.com/office/tasks/2019/documenttasks" xmlns:cr="http://schemas.microsoft.com/office/comments/2020/reactions">
   <w:body>
     <w:p>
       <w:pPr>
         <w:rPr>
-          <w:i w:val="1"/>
+          <w:sz w:val="20"/>
+          <w:szCs w:val="20"/>
         </w:rPr>
       </w:pPr>
       <w:r>
@@ -36,6 +37,170 @@
         </w:rPr>
         <w:t xml:space="preserve">&gt; &lt;/div&gt;</w:t>
       </w:r>
+    </w:p>
+    <w:p>
+      <w:pPr>
+        <w:rPr>
+          <w:sz w:val="20"/>
+          <w:szCs w:val="20"/>
+        </w:rPr>
+      </w:pPr>
+      <w:r>
+        <w:rPr>
+          <w:rtl w:val="0"/>
+        </w:rPr>
+      </w:r>
+    </w:p>
+    <w:p>
+      <w:pPr>
+        <w:rPr>
+          <w:sz w:val="20"/>
+          <w:szCs w:val="20"/>
+        </w:rPr>
+      </w:pPr>
+      <w:r>
+        <w:rPr>
+          <w:sz w:val="20"/>
+          <w:szCs w:val="20"/>
+          <w:rtl w:val="0"/>
+        </w:rPr>
+        <w:t xml:space="preserve">&lt;div id=info&gt;  This is an Info Block &lt;/div&gt;</w:t>
+      </w:r>
+    </w:p>
+    <w:p>
+      <w:pPr>
+        <w:rPr>
+          <w:sz w:val="20"/>
+          <w:szCs w:val="20"/>
+        </w:rPr>
+      </w:pPr>
+      <w:r>
+        <w:rPr>
+          <w:rtl w:val="0"/>
+        </w:rPr>
+      </w:r>
+    </w:p>
+    <w:p>
+      <w:pPr>
+        <w:rPr>
+          <w:sz w:val="20"/>
+          <w:szCs w:val="20"/>
+        </w:rPr>
+      </w:pPr>
+      <w:r>
+        <w:rPr>
+          <w:sz w:val="20"/>
+          <w:szCs w:val="20"/>
+          <w:rtl w:val="0"/>
+        </w:rPr>
+        <w:t xml:space="preserve">&lt;div id=quote&gt;  This is a quote Block &lt;/div&gt;</w:t>
+      </w:r>
+    </w:p>
+    <w:p>
+      <w:pPr>
+        <w:rPr>
+          <w:sz w:val="20"/>
+          <w:szCs w:val="20"/>
+        </w:rPr>
+      </w:pPr>
+      <w:r>
+        <w:rPr>
+          <w:rtl w:val="0"/>
+        </w:rPr>
+      </w:r>
+    </w:p>
+    <w:p>
+      <w:pPr>
+        <w:rPr>
+          <w:highlight w:val="white"/>
+        </w:rPr>
+      </w:pPr>
+      <w:r>
+        <w:rPr>
+          <w:highlight w:val="white"/>
+          <w:rtl w:val="0"/>
+        </w:rPr>
+        <w:t xml:space="preserve">&lt;div id=datestamp&gt;&lt;/div&gt;</w:t>
+      </w:r>
+    </w:p>
+    <w:p>
+      <w:pPr>
+        <w:rPr>
+          <w:highlight w:val="white"/>
+        </w:rPr>
+      </w:pPr>
+      <w:r>
+        <w:rPr>
+          <w:rtl w:val="0"/>
+        </w:rPr>
+      </w:r>
+    </w:p>
+    <w:p>
+      <w:pPr>
+        <w:rPr>
+          <w:highlight w:val="white"/>
+        </w:rPr>
+      </w:pPr>
+      <w:r>
+        <w:rPr>
+          <w:highlight w:val="white"/>
+          <w:rtl w:val="0"/>
+        </w:rPr>
+        <w:t xml:space="preserve">&lt;div id=horizontalLine&gt;&lt;/div&gt;</w:t>
+      </w:r>
+    </w:p>
+    <w:p>
+      <w:pPr>
+        <w:rPr>
+          <w:sz w:val="20"/>
+          <w:szCs w:val="20"/>
+        </w:rPr>
+      </w:pPr>
+      <w:r>
+        <w:rPr>
+          <w:rtl w:val="0"/>
+        </w:rPr>
+      </w:r>
+    </w:p>
+    <w:p>
+      <w:pPr>
+        <w:rPr>
+          <w:highlight w:val="white"/>
+        </w:rPr>
+      </w:pPr>
+      <w:r>
+        <w:rPr>
+          <w:highlight w:val="white"/>
+          <w:rtl w:val="0"/>
+        </w:rPr>
+        <w:t xml:space="preserve">&lt;img id=amaringo /&gt;</w:t>
+      </w:r>
+    </w:p>
+    <w:p>
+      <w:pPr>
+        <w:rPr>
+          <w:highlight w:val="white"/>
+        </w:rPr>
+      </w:pPr>
+      <w:r>
+        <w:rPr>
+          <w:rtl w:val="0"/>
+        </w:rPr>
+      </w:r>
+    </w:p>
+    <w:p>
+      <w:pPr>
+        <w:rPr>
+          <w:highlight w:val="white"/>
+        </w:rPr>
+      </w:pPr>
+      <w:r>
+        <w:rPr>
+          <w:highlight w:val="white"/>
+          <w:rtl w:val="0"/>
+        </w:rPr>
+        <w:t xml:space="preserve">&lt;img id=vennDiagram /&gt;</w:t>
+      </w:r>
       <w:r>
         <w:rPr>
           <w:rtl w:val="0"/>
@@ -52,11 +217,11 @@
 </file>
 
 <file path=word/numbering.xml><?xml version="1.0" encoding="utf-8"?>
-<w:numbering xmlns:mc="http://schemas.openxmlformats.org/markup-compatibility/2006" xmlns:o="urn:schemas-microsoft-com:office:office" xmlns:r="http://schemas.openxmlformats.org/officeDocument/2006/relationships" xmlns:m="http://schemas.openxmlformats.org/officeDocument/2006/math" xmlns:v="urn:schemas-microsoft-com:vml" xmlns:wp="http://schemas.openxmlformats.org/drawingml/2006/wordprocessingDrawing" xmlns:w10="urn:schemas-microsoft-com:office:word" xmlns:w="http://schemas.openxmlformats.org/wordprocessingml/2006/main" xmlns:wne="http://schemas.microsoft.com/office/word/2006/wordml" xmlns:sl="http://schemas.openxmlformats.org/schemaLibrary/2006/main" xmlns:a="http://schemas.openxmlformats.org/drawingml/2006/main" xmlns:pic="http://schemas.openxmlformats.org/drawingml/2006/picture" xmlns:c="http://schemas.openxmlformats.org/drawingml/2006/chart" xmlns:lc="http://schemas.openxmlformats.org/drawingml/2006/lockedCanvas" xmlns:dgm="http://schemas.openxmlformats.org/drawingml/2006/diagram" xmlns:wps="http://schemas.microsoft.com/office/word/2010/wordprocessingShape" xmlns:wpg="http://schemas.microsoft.com/office/word/2010/wordprocessingGroup" xmlns:w14="http://schemas.microsoft.com/office/word/2010/wordml" xmlns:w15="http://schemas.microsoft.com/office/word/2012/wordml"/>
+<w:numbering xmlns:mc="http://schemas.openxmlformats.org/markup-compatibility/2006" xmlns:o="urn:schemas-microsoft-com:office:office" xmlns:r="http://schemas.openxmlformats.org/officeDocument/2006/relationships" xmlns:m="http://schemas.openxmlformats.org/officeDocument/2006/math" xmlns:v="urn:schemas-microsoft-com:vml" xmlns:wp="http://schemas.openxmlformats.org/drawingml/2006/wordprocessingDrawing" xmlns:w10="urn:schemas-microsoft-com:office:word" xmlns:w="http://schemas.openxmlformats.org/wordprocessingml/2006/main" xmlns:wne="http://schemas.microsoft.com/office/word/2006/wordml" xmlns:sl="http://schemas.openxmlformats.org/schemaLibrary/2006/main" xmlns:a="http://schemas.openxmlformats.org/drawingml/2006/main" xmlns:pic="http://schemas.openxmlformats.org/drawingml/2006/picture" xmlns:c="http://schemas.openxmlformats.org/drawingml/2006/chart" xmlns:lc="http://schemas.openxmlformats.org/drawingml/2006/lockedCanvas" xmlns:dgm="http://schemas.openxmlformats.org/drawingml/2006/diagram" xmlns:wps="http://schemas.microsoft.com/office/word/2010/wordprocessingShape" xmlns:wpg="http://schemas.microsoft.com/office/word/2010/wordprocessingGroup" xmlns:w14="http://schemas.microsoft.com/office/word/2010/wordml" xmlns:w15="http://schemas.microsoft.com/office/word/2012/wordml" xmlns:w16="http://schemas.microsoft.com/office/word/2018/wordml" xmlns:w16cex="http://schemas.microsoft.com/office/word/2018/wordml/cex" xmlns:w16cid="http://schemas.microsoft.com/office/word/2016/wordml/cid" xmlns="http://schemas.microsoft.com/office/tasks/2019/documenttasks" xmlns:cr="http://schemas.microsoft.com/office/comments/2020/reactions"/>
 </file>
 
 <file path=word/styles.xml><?xml version="1.0" encoding="utf-8"?>
-<w:styles xmlns:mc="http://schemas.openxmlformats.org/markup-compatibility/2006" xmlns:o="urn:schemas-microsoft-com:office:office" xmlns:r="http://schemas.openxmlformats.org/officeDocument/2006/relationships" xmlns:m="http://schemas.openxmlformats.org/officeDocument/2006/math" xmlns:v="urn:schemas-microsoft-com:vml" xmlns:wp="http://schemas.openxmlformats.org/drawingml/2006/wordprocessingDrawing" xmlns:w10="urn:schemas-microsoft-com:office:word" xmlns:w="http://schemas.openxmlformats.org/wordprocessingml/2006/main" xmlns:wne="http://schemas.microsoft.com/office/word/2006/wordml" xmlns:sl="http://schemas.openxmlformats.org/schemaLibrary/2006/main" xmlns:a="http://schemas.openxmlformats.org/drawingml/2006/main" xmlns:pic="http://schemas.openxmlformats.org/drawingml/2006/picture" xmlns:c="http://schemas.openxmlformats.org/drawingml/2006/chart" xmlns:lc="http://schemas.openxmlformats.org/drawingml/2006/lockedCanvas" xmlns:dgm="http://schemas.openxmlformats.org/drawingml/2006/diagram" xmlns:wps="http://schemas.microsoft.com/office/word/2010/wordprocessingShape" xmlns:wpg="http://schemas.microsoft.com/office/word/2010/wordprocessingGroup" xmlns:w14="http://schemas.microsoft.com/office/word/2010/wordml" xmlns:w15="http://schemas.microsoft.com/office/word/2012/wordml">
+<w:styles xmlns:mc="http://schemas.openxmlformats.org/markup-compatibility/2006" xmlns:o="urn:schemas-microsoft-com:office:office" xmlns:r="http://schemas.openxmlformats.org/officeDocument/2006/relationships" xmlns:m="http://schemas.openxmlformats.org/officeDocument/2006/math" xmlns:v="urn:schemas-microsoft-com:vml" xmlns:wp="http://schemas.openxmlformats.org/drawingml/2006/wordprocessingDrawing" xmlns:w10="urn:schemas-microsoft-com:office:word" xmlns:w="http://schemas.openxmlformats.org/wordprocessingml/2006/main" xmlns:wne="http://schemas.microsoft.com/office/word/2006/wordml" xmlns:sl="http://schemas.openxmlformats.org/schemaLibrary/2006/main" xmlns:a="http://schemas.openxmlformats.org/drawingml/2006/main" xmlns:pic="http://schemas.openxmlformats.org/drawingml/2006/picture" xmlns:c="http://schemas.openxmlformats.org/drawingml/2006/chart" xmlns:lc="http://schemas.openxmlformats.org/drawingml/2006/lockedCanvas" xmlns:dgm="http://schemas.openxmlformats.org/drawingml/2006/diagram" xmlns:wps="http://schemas.microsoft.com/office/word/2010/wordprocessingShape" xmlns:wpg="http://schemas.microsoft.com/office/word/2010/wordprocessingGroup" xmlns:w14="http://schemas.microsoft.com/office/word/2010/wordml" xmlns:w15="http://schemas.microsoft.com/office/word/2012/wordml" xmlns:w16="http://schemas.microsoft.com/office/word/2018/wordml" xmlns:w16cex="http://schemas.microsoft.com/office/word/2018/wordml/cex" xmlns:w16cid="http://schemas.microsoft.com/office/word/2016/wordml/cid" xmlns="http://schemas.microsoft.com/office/tasks/2019/documenttasks" xmlns:cr="http://schemas.microsoft.com/office/comments/2020/reactions">
   <w:docDefaults>
     <w:rPrDefault>
       <w:rPr>
@@ -76,7 +241,7 @@
     <w:name w:val="normal"/>
   </w:style>
   <w:style w:type="table" w:styleId="TableNormal" w:default="1">
-    <w:name w:val="Table Normal"/>
+    <w:name w:val="TableNormal"/>
   </w:style>
   <w:style w:type="paragraph" w:styleId="Heading1">
     <w:name w:val="heading 1"/>

</xml_diff>